<commit_message>
added changes to GameServices
</commit_message>
<xml_diff>
--- a/BattleField/NaderDocumentation.docx
+++ b/BattleField/NaderDocumentation.docx
@@ -241,8 +241,173 @@
       <w:r>
         <w:t>Moved the loop condition and variable definition (inputCommand and isNumber) inside the loop to reduce their scope.</w:t>
       </w:r>
+    </w:p>
+    <w:p>
+      <w:pPr>
+        <w:pStyle w:val="ListParagraph"/>
+        <w:numPr>
+          <w:ilvl w:val="0"/>
+          <w:numId w:val="1"/>
+        </w:numPr>
+        <w:rPr>
+          <w:lang w:val="bg-BG"/>
+        </w:rPr>
+      </w:pPr>
+      <w:r>
+        <w:t xml:space="preserve">Refactored Method </w:t>
+      </w:r>
+      <w:r>
+        <w:t>GenerateMines</w:t>
+      </w:r>
+      <w:r>
+        <w:t xml:space="preserve">()in </w:t>
+      </w:r>
+      <w:r>
+        <w:rPr>
+          <w:b/>
+        </w:rPr>
+        <w:t>GameServices</w:t>
+      </w:r>
+    </w:p>
+    <w:p>
+      <w:pPr>
+        <w:pStyle w:val="ListParagraph"/>
+        <w:numPr>
+          <w:ilvl w:val="0"/>
+          <w:numId w:val="6"/>
+        </w:numPr>
+        <w:rPr>
+          <w:lang w:val="bg-BG"/>
+        </w:rPr>
+      </w:pPr>
+      <w:r>
+        <w:t>Takes only one argument. Size is derived from field.GetLength(0);</w:t>
+      </w:r>
+    </w:p>
+    <w:p>
+      <w:pPr>
+        <w:pStyle w:val="ListParagraph"/>
+        <w:numPr>
+          <w:ilvl w:val="0"/>
+          <w:numId w:val="1"/>
+        </w:numPr>
+      </w:pPr>
+      <w:r>
+        <w:t>Fixed a bug in Method Contains</w:t>
+      </w:r>
+      <w:r>
+        <w:t>()</w:t>
+      </w:r>
+      <w:r>
+        <w:t xml:space="preserve"> and renamed it to CheckIfMinesExist</w:t>
+      </w:r>
+      <w:r>
+        <w:t>()</w:t>
+      </w:r>
+      <w:r>
+        <w:t xml:space="preserve"> </w:t>
+      </w:r>
+      <w:r>
+        <w:t>from</w:t>
+      </w:r>
+      <w:r>
+        <w:t xml:space="preserve"> </w:t>
+      </w:r>
+      <w:r>
+        <w:rPr>
+          <w:b/>
+        </w:rPr>
+        <w:t>GameServices</w:t>
+      </w:r>
+    </w:p>
+    <w:p>
+      <w:pPr>
+        <w:pStyle w:val="ListParagraph"/>
+        <w:numPr>
+          <w:ilvl w:val="0"/>
+          <w:numId w:val="6"/>
+        </w:numPr>
+      </w:pPr>
+      <w:r>
+        <w:t>The mine list never added checked mines if it did not contain them</w:t>
+      </w:r>
+    </w:p>
+    <w:p>
+      <w:pPr>
+        <w:pStyle w:val="ListParagraph"/>
+        <w:numPr>
+          <w:ilvl w:val="0"/>
+          <w:numId w:val="6"/>
+        </w:numPr>
+      </w:pPr>
+      <w:r>
+        <w:t>Renamed mina to currentMine</w:t>
+      </w:r>
+    </w:p>
+    <w:p>
+      <w:pPr>
+        <w:pStyle w:val="ListParagraph"/>
+        <w:numPr>
+          <w:ilvl w:val="0"/>
+          <w:numId w:val="6"/>
+        </w:numPr>
+      </w:pPr>
+      <w:r>
+        <w:t>Replaced argument type from List to IList to increase abstraction.</w:t>
+      </w:r>
+    </w:p>
+    <w:p>
+      <w:pPr>
+        <w:pStyle w:val="ListParagraph"/>
+        <w:numPr>
+          <w:ilvl w:val="0"/>
+          <w:numId w:val="1"/>
+        </w:numPr>
+      </w:pPr>
+      <w:r>
+        <w:t>Refactored Method VPoletoLiE</w:t>
+      </w:r>
+      <w:r>
+        <w:t xml:space="preserve"> </w:t>
+      </w:r>
+      <w:r>
+        <w:t xml:space="preserve">from </w:t>
+      </w:r>
+      <w:r>
+        <w:rPr>
+          <w:b/>
+        </w:rPr>
+        <w:t>GameServices</w:t>
+      </w:r>
       <w:bookmarkStart w:id="0" w:name="_GoBack"/>
       <w:bookmarkEnd w:id="0"/>
+    </w:p>
+    <w:p>
+      <w:pPr>
+        <w:pStyle w:val="ListParagraph"/>
+        <w:numPr>
+          <w:ilvl w:val="0"/>
+          <w:numId w:val="7"/>
+        </w:numPr>
+      </w:pPr>
+      <w:r>
+        <w:t>Renamed it to IsInsideField</w:t>
+      </w:r>
+    </w:p>
+    <w:p>
+      <w:pPr>
+        <w:pStyle w:val="ListParagraph"/>
+        <w:numPr>
+          <w:ilvl w:val="0"/>
+          <w:numId w:val="7"/>
+        </w:numPr>
+      </w:pPr>
+      <w:r>
+        <w:t>Introduced rowCondition and colCondition bool variable for the control flow</w:t>
+      </w:r>
+      <w:r>
+        <w:t>.</w:t>
+      </w:r>
     </w:p>
     <w:p/>
     <w:sectPr>
@@ -258,6 +423,92 @@
 <file path=word/numbering.xml><?xml version="1.0" encoding="utf-8"?>
 <w:numbering xmlns:wpc="http://schemas.microsoft.com/office/word/2010/wordprocessingCanvas" xmlns:mc="http://schemas.openxmlformats.org/markup-compatibility/2006" xmlns:o="urn:schemas-microsoft-com:office:office" xmlns:r="http://schemas.openxmlformats.org/officeDocument/2006/relationships" xmlns:m="http://schemas.openxmlformats.org/officeDocument/2006/math" xmlns:v="urn:schemas-microsoft-com:vml" xmlns:wp14="http://schemas.microsoft.com/office/word/2010/wordprocessingDrawing" xmlns:wp="http://schemas.openxmlformats.org/drawingml/2006/wordprocessingDrawing" xmlns:w10="urn:schemas-microsoft-com:office:word" xmlns:w="http://schemas.openxmlformats.org/wordprocessingml/2006/main" xmlns:w14="http://schemas.microsoft.com/office/word/2010/wordml" xmlns:wpg="http://schemas.microsoft.com/office/word/2010/wordprocessingGroup" xmlns:wpi="http://schemas.microsoft.com/office/word/2010/wordprocessingInk" xmlns:wne="http://schemas.microsoft.com/office/word/2006/wordml" xmlns:wps="http://schemas.microsoft.com/office/word/2010/wordprocessingShape" mc:Ignorable="w14 wp14">
   <w:abstractNum w:abstractNumId="0">
+    <w:nsid w:val="0FBA15F2"/>
+    <w:multiLevelType w:val="hybridMultilevel"/>
+    <w:tmpl w:val="3070A440"/>
+    <w:lvl w:ilvl="0" w:tplc="0809000F">
+      <w:start w:val="1"/>
+      <w:numFmt w:val="decimal"/>
+      <w:lvlText w:val="%1."/>
+      <w:lvlJc w:val="left"/>
+      <w:pPr>
+        <w:ind w:left="360" w:hanging="360"/>
+      </w:pPr>
+    </w:lvl>
+    <w:lvl w:ilvl="1" w:tplc="08090019" w:tentative="1">
+      <w:start w:val="1"/>
+      <w:numFmt w:val="lowerLetter"/>
+      <w:lvlText w:val="%2."/>
+      <w:lvlJc w:val="left"/>
+      <w:pPr>
+        <w:ind w:left="1080" w:hanging="360"/>
+      </w:pPr>
+    </w:lvl>
+    <w:lvl w:ilvl="2" w:tplc="0809001B" w:tentative="1">
+      <w:start w:val="1"/>
+      <w:numFmt w:val="lowerRoman"/>
+      <w:lvlText w:val="%3."/>
+      <w:lvlJc w:val="right"/>
+      <w:pPr>
+        <w:ind w:left="1800" w:hanging="180"/>
+      </w:pPr>
+    </w:lvl>
+    <w:lvl w:ilvl="3" w:tplc="0809000F" w:tentative="1">
+      <w:start w:val="1"/>
+      <w:numFmt w:val="decimal"/>
+      <w:lvlText w:val="%4."/>
+      <w:lvlJc w:val="left"/>
+      <w:pPr>
+        <w:ind w:left="2520" w:hanging="360"/>
+      </w:pPr>
+    </w:lvl>
+    <w:lvl w:ilvl="4" w:tplc="08090019" w:tentative="1">
+      <w:start w:val="1"/>
+      <w:numFmt w:val="lowerLetter"/>
+      <w:lvlText w:val="%5."/>
+      <w:lvlJc w:val="left"/>
+      <w:pPr>
+        <w:ind w:left="3240" w:hanging="360"/>
+      </w:pPr>
+    </w:lvl>
+    <w:lvl w:ilvl="5" w:tplc="0809001B" w:tentative="1">
+      <w:start w:val="1"/>
+      <w:numFmt w:val="lowerRoman"/>
+      <w:lvlText w:val="%6."/>
+      <w:lvlJc w:val="right"/>
+      <w:pPr>
+        <w:ind w:left="3960" w:hanging="180"/>
+      </w:pPr>
+    </w:lvl>
+    <w:lvl w:ilvl="6" w:tplc="0809000F" w:tentative="1">
+      <w:start w:val="1"/>
+      <w:numFmt w:val="decimal"/>
+      <w:lvlText w:val="%7."/>
+      <w:lvlJc w:val="left"/>
+      <w:pPr>
+        <w:ind w:left="4680" w:hanging="360"/>
+      </w:pPr>
+    </w:lvl>
+    <w:lvl w:ilvl="7" w:tplc="08090019" w:tentative="1">
+      <w:start w:val="1"/>
+      <w:numFmt w:val="lowerLetter"/>
+      <w:lvlText w:val="%8."/>
+      <w:lvlJc w:val="left"/>
+      <w:pPr>
+        <w:ind w:left="5400" w:hanging="360"/>
+      </w:pPr>
+    </w:lvl>
+    <w:lvl w:ilvl="8" w:tplc="0809001B" w:tentative="1">
+      <w:start w:val="1"/>
+      <w:numFmt w:val="lowerRoman"/>
+      <w:lvlText w:val="%9."/>
+      <w:lvlJc w:val="right"/>
+      <w:pPr>
+        <w:ind w:left="6120" w:hanging="180"/>
+      </w:pPr>
+    </w:lvl>
+  </w:abstractNum>
+  <w:abstractNum w:abstractNumId="1">
     <w:nsid w:val="285F7360"/>
     <w:multiLevelType w:val="hybridMultilevel"/>
     <w:tmpl w:val="00C603BE"/>
@@ -370,7 +621,7 @@
       </w:rPr>
     </w:lvl>
   </w:abstractNum>
-  <w:abstractNum w:abstractNumId="1">
+  <w:abstractNum w:abstractNumId="2">
     <w:nsid w:val="36447ABE"/>
     <w:multiLevelType w:val="hybridMultilevel"/>
     <w:tmpl w:val="43B86864"/>
@@ -483,10 +734,10 @@
       </w:rPr>
     </w:lvl>
   </w:abstractNum>
-  <w:abstractNum w:abstractNumId="2">
+  <w:abstractNum w:abstractNumId="3">
     <w:nsid w:val="38264E9C"/>
     <w:multiLevelType w:val="hybridMultilevel"/>
-    <w:tmpl w:val="DA883544"/>
+    <w:tmpl w:val="F698CDE0"/>
     <w:lvl w:ilvl="0" w:tplc="0409000F">
       <w:start w:val="1"/>
       <w:numFmt w:val="decimal"/>
@@ -572,14 +823,338 @@
       </w:pPr>
     </w:lvl>
   </w:abstractNum>
+  <w:abstractNum w:abstractNumId="4">
+    <w:nsid w:val="44F410A9"/>
+    <w:multiLevelType w:val="hybridMultilevel"/>
+    <w:tmpl w:val="9208BABA"/>
+    <w:lvl w:ilvl="0" w:tplc="08090001">
+      <w:start w:val="1"/>
+      <w:numFmt w:val="bullet"/>
+      <w:lvlText w:val=""/>
+      <w:lvlJc w:val="left"/>
+      <w:pPr>
+        <w:ind w:left="720" w:hanging="360"/>
+      </w:pPr>
+      <w:rPr>
+        <w:rFonts w:ascii="Symbol" w:hAnsi="Symbol" w:hint="default"/>
+      </w:rPr>
+    </w:lvl>
+    <w:lvl w:ilvl="1" w:tplc="08090003" w:tentative="1">
+      <w:start w:val="1"/>
+      <w:numFmt w:val="bullet"/>
+      <w:lvlText w:val="o"/>
+      <w:lvlJc w:val="left"/>
+      <w:pPr>
+        <w:ind w:left="1440" w:hanging="360"/>
+      </w:pPr>
+      <w:rPr>
+        <w:rFonts w:ascii="Courier New" w:hAnsi="Courier New" w:cs="Courier New" w:hint="default"/>
+      </w:rPr>
+    </w:lvl>
+    <w:lvl w:ilvl="2" w:tplc="08090005" w:tentative="1">
+      <w:start w:val="1"/>
+      <w:numFmt w:val="bullet"/>
+      <w:lvlText w:val=""/>
+      <w:lvlJc w:val="left"/>
+      <w:pPr>
+        <w:ind w:left="2160" w:hanging="360"/>
+      </w:pPr>
+      <w:rPr>
+        <w:rFonts w:ascii="Wingdings" w:hAnsi="Wingdings" w:hint="default"/>
+      </w:rPr>
+    </w:lvl>
+    <w:lvl w:ilvl="3" w:tplc="08090001" w:tentative="1">
+      <w:start w:val="1"/>
+      <w:numFmt w:val="bullet"/>
+      <w:lvlText w:val=""/>
+      <w:lvlJc w:val="left"/>
+      <w:pPr>
+        <w:ind w:left="2880" w:hanging="360"/>
+      </w:pPr>
+      <w:rPr>
+        <w:rFonts w:ascii="Symbol" w:hAnsi="Symbol" w:hint="default"/>
+      </w:rPr>
+    </w:lvl>
+    <w:lvl w:ilvl="4" w:tplc="08090003" w:tentative="1">
+      <w:start w:val="1"/>
+      <w:numFmt w:val="bullet"/>
+      <w:lvlText w:val="o"/>
+      <w:lvlJc w:val="left"/>
+      <w:pPr>
+        <w:ind w:left="3600" w:hanging="360"/>
+      </w:pPr>
+      <w:rPr>
+        <w:rFonts w:ascii="Courier New" w:hAnsi="Courier New" w:cs="Courier New" w:hint="default"/>
+      </w:rPr>
+    </w:lvl>
+    <w:lvl w:ilvl="5" w:tplc="08090005" w:tentative="1">
+      <w:start w:val="1"/>
+      <w:numFmt w:val="bullet"/>
+      <w:lvlText w:val=""/>
+      <w:lvlJc w:val="left"/>
+      <w:pPr>
+        <w:ind w:left="4320" w:hanging="360"/>
+      </w:pPr>
+      <w:rPr>
+        <w:rFonts w:ascii="Wingdings" w:hAnsi="Wingdings" w:hint="default"/>
+      </w:rPr>
+    </w:lvl>
+    <w:lvl w:ilvl="6" w:tplc="08090001" w:tentative="1">
+      <w:start w:val="1"/>
+      <w:numFmt w:val="bullet"/>
+      <w:lvlText w:val=""/>
+      <w:lvlJc w:val="left"/>
+      <w:pPr>
+        <w:ind w:left="5040" w:hanging="360"/>
+      </w:pPr>
+      <w:rPr>
+        <w:rFonts w:ascii="Symbol" w:hAnsi="Symbol" w:hint="default"/>
+      </w:rPr>
+    </w:lvl>
+    <w:lvl w:ilvl="7" w:tplc="08090003" w:tentative="1">
+      <w:start w:val="1"/>
+      <w:numFmt w:val="bullet"/>
+      <w:lvlText w:val="o"/>
+      <w:lvlJc w:val="left"/>
+      <w:pPr>
+        <w:ind w:left="5760" w:hanging="360"/>
+      </w:pPr>
+      <w:rPr>
+        <w:rFonts w:ascii="Courier New" w:hAnsi="Courier New" w:cs="Courier New" w:hint="default"/>
+      </w:rPr>
+    </w:lvl>
+    <w:lvl w:ilvl="8" w:tplc="08090005" w:tentative="1">
+      <w:start w:val="1"/>
+      <w:numFmt w:val="bullet"/>
+      <w:lvlText w:val=""/>
+      <w:lvlJc w:val="left"/>
+      <w:pPr>
+        <w:ind w:left="6480" w:hanging="360"/>
+      </w:pPr>
+      <w:rPr>
+        <w:rFonts w:ascii="Wingdings" w:hAnsi="Wingdings" w:hint="default"/>
+      </w:rPr>
+    </w:lvl>
+  </w:abstractNum>
+  <w:abstractNum w:abstractNumId="5">
+    <w:nsid w:val="716C1F87"/>
+    <w:multiLevelType w:val="hybridMultilevel"/>
+    <w:tmpl w:val="46581574"/>
+    <w:lvl w:ilvl="0" w:tplc="0809000F">
+      <w:start w:val="1"/>
+      <w:numFmt w:val="decimal"/>
+      <w:lvlText w:val="%1."/>
+      <w:lvlJc w:val="left"/>
+      <w:pPr>
+        <w:ind w:left="720" w:hanging="360"/>
+      </w:pPr>
+    </w:lvl>
+    <w:lvl w:ilvl="1" w:tplc="08090019" w:tentative="1">
+      <w:start w:val="1"/>
+      <w:numFmt w:val="lowerLetter"/>
+      <w:lvlText w:val="%2."/>
+      <w:lvlJc w:val="left"/>
+      <w:pPr>
+        <w:ind w:left="1440" w:hanging="360"/>
+      </w:pPr>
+    </w:lvl>
+    <w:lvl w:ilvl="2" w:tplc="0809001B" w:tentative="1">
+      <w:start w:val="1"/>
+      <w:numFmt w:val="lowerRoman"/>
+      <w:lvlText w:val="%3."/>
+      <w:lvlJc w:val="right"/>
+      <w:pPr>
+        <w:ind w:left="2160" w:hanging="180"/>
+      </w:pPr>
+    </w:lvl>
+    <w:lvl w:ilvl="3" w:tplc="0809000F" w:tentative="1">
+      <w:start w:val="1"/>
+      <w:numFmt w:val="decimal"/>
+      <w:lvlText w:val="%4."/>
+      <w:lvlJc w:val="left"/>
+      <w:pPr>
+        <w:ind w:left="2880" w:hanging="360"/>
+      </w:pPr>
+    </w:lvl>
+    <w:lvl w:ilvl="4" w:tplc="08090019" w:tentative="1">
+      <w:start w:val="1"/>
+      <w:numFmt w:val="lowerLetter"/>
+      <w:lvlText w:val="%5."/>
+      <w:lvlJc w:val="left"/>
+      <w:pPr>
+        <w:ind w:left="3600" w:hanging="360"/>
+      </w:pPr>
+    </w:lvl>
+    <w:lvl w:ilvl="5" w:tplc="0809001B" w:tentative="1">
+      <w:start w:val="1"/>
+      <w:numFmt w:val="lowerRoman"/>
+      <w:lvlText w:val="%6."/>
+      <w:lvlJc w:val="right"/>
+      <w:pPr>
+        <w:ind w:left="4320" w:hanging="180"/>
+      </w:pPr>
+    </w:lvl>
+    <w:lvl w:ilvl="6" w:tplc="0809000F" w:tentative="1">
+      <w:start w:val="1"/>
+      <w:numFmt w:val="decimal"/>
+      <w:lvlText w:val="%7."/>
+      <w:lvlJc w:val="left"/>
+      <w:pPr>
+        <w:ind w:left="5040" w:hanging="360"/>
+      </w:pPr>
+    </w:lvl>
+    <w:lvl w:ilvl="7" w:tplc="08090019" w:tentative="1">
+      <w:start w:val="1"/>
+      <w:numFmt w:val="lowerLetter"/>
+      <w:lvlText w:val="%8."/>
+      <w:lvlJc w:val="left"/>
+      <w:pPr>
+        <w:ind w:left="5760" w:hanging="360"/>
+      </w:pPr>
+    </w:lvl>
+    <w:lvl w:ilvl="8" w:tplc="0809001B" w:tentative="1">
+      <w:start w:val="1"/>
+      <w:numFmt w:val="lowerRoman"/>
+      <w:lvlText w:val="%9."/>
+      <w:lvlJc w:val="right"/>
+      <w:pPr>
+        <w:ind w:left="6480" w:hanging="180"/>
+      </w:pPr>
+    </w:lvl>
+  </w:abstractNum>
+  <w:abstractNum w:abstractNumId="6">
+    <w:nsid w:val="7BC16485"/>
+    <w:multiLevelType w:val="hybridMultilevel"/>
+    <w:tmpl w:val="2EFCF32C"/>
+    <w:lvl w:ilvl="0" w:tplc="08090001">
+      <w:start w:val="1"/>
+      <w:numFmt w:val="bullet"/>
+      <w:lvlText w:val=""/>
+      <w:lvlJc w:val="left"/>
+      <w:pPr>
+        <w:ind w:left="720" w:hanging="360"/>
+      </w:pPr>
+      <w:rPr>
+        <w:rFonts w:ascii="Symbol" w:hAnsi="Symbol" w:hint="default"/>
+      </w:rPr>
+    </w:lvl>
+    <w:lvl w:ilvl="1" w:tplc="08090003" w:tentative="1">
+      <w:start w:val="1"/>
+      <w:numFmt w:val="bullet"/>
+      <w:lvlText w:val="o"/>
+      <w:lvlJc w:val="left"/>
+      <w:pPr>
+        <w:ind w:left="1440" w:hanging="360"/>
+      </w:pPr>
+      <w:rPr>
+        <w:rFonts w:ascii="Courier New" w:hAnsi="Courier New" w:cs="Courier New" w:hint="default"/>
+      </w:rPr>
+    </w:lvl>
+    <w:lvl w:ilvl="2" w:tplc="08090005" w:tentative="1">
+      <w:start w:val="1"/>
+      <w:numFmt w:val="bullet"/>
+      <w:lvlText w:val=""/>
+      <w:lvlJc w:val="left"/>
+      <w:pPr>
+        <w:ind w:left="2160" w:hanging="360"/>
+      </w:pPr>
+      <w:rPr>
+        <w:rFonts w:ascii="Wingdings" w:hAnsi="Wingdings" w:hint="default"/>
+      </w:rPr>
+    </w:lvl>
+    <w:lvl w:ilvl="3" w:tplc="08090001" w:tentative="1">
+      <w:start w:val="1"/>
+      <w:numFmt w:val="bullet"/>
+      <w:lvlText w:val=""/>
+      <w:lvlJc w:val="left"/>
+      <w:pPr>
+        <w:ind w:left="2880" w:hanging="360"/>
+      </w:pPr>
+      <w:rPr>
+        <w:rFonts w:ascii="Symbol" w:hAnsi="Symbol" w:hint="default"/>
+      </w:rPr>
+    </w:lvl>
+    <w:lvl w:ilvl="4" w:tplc="08090003" w:tentative="1">
+      <w:start w:val="1"/>
+      <w:numFmt w:val="bullet"/>
+      <w:lvlText w:val="o"/>
+      <w:lvlJc w:val="left"/>
+      <w:pPr>
+        <w:ind w:left="3600" w:hanging="360"/>
+      </w:pPr>
+      <w:rPr>
+        <w:rFonts w:ascii="Courier New" w:hAnsi="Courier New" w:cs="Courier New" w:hint="default"/>
+      </w:rPr>
+    </w:lvl>
+    <w:lvl w:ilvl="5" w:tplc="08090005" w:tentative="1">
+      <w:start w:val="1"/>
+      <w:numFmt w:val="bullet"/>
+      <w:lvlText w:val=""/>
+      <w:lvlJc w:val="left"/>
+      <w:pPr>
+        <w:ind w:left="4320" w:hanging="360"/>
+      </w:pPr>
+      <w:rPr>
+        <w:rFonts w:ascii="Wingdings" w:hAnsi="Wingdings" w:hint="default"/>
+      </w:rPr>
+    </w:lvl>
+    <w:lvl w:ilvl="6" w:tplc="08090001" w:tentative="1">
+      <w:start w:val="1"/>
+      <w:numFmt w:val="bullet"/>
+      <w:lvlText w:val=""/>
+      <w:lvlJc w:val="left"/>
+      <w:pPr>
+        <w:ind w:left="5040" w:hanging="360"/>
+      </w:pPr>
+      <w:rPr>
+        <w:rFonts w:ascii="Symbol" w:hAnsi="Symbol" w:hint="default"/>
+      </w:rPr>
+    </w:lvl>
+    <w:lvl w:ilvl="7" w:tplc="08090003" w:tentative="1">
+      <w:start w:val="1"/>
+      <w:numFmt w:val="bullet"/>
+      <w:lvlText w:val="o"/>
+      <w:lvlJc w:val="left"/>
+      <w:pPr>
+        <w:ind w:left="5760" w:hanging="360"/>
+      </w:pPr>
+      <w:rPr>
+        <w:rFonts w:ascii="Courier New" w:hAnsi="Courier New" w:cs="Courier New" w:hint="default"/>
+      </w:rPr>
+    </w:lvl>
+    <w:lvl w:ilvl="8" w:tplc="08090005" w:tentative="1">
+      <w:start w:val="1"/>
+      <w:numFmt w:val="bullet"/>
+      <w:lvlText w:val=""/>
+      <w:lvlJc w:val="left"/>
+      <w:pPr>
+        <w:ind w:left="6480" w:hanging="360"/>
+      </w:pPr>
+      <w:rPr>
+        <w:rFonts w:ascii="Wingdings" w:hAnsi="Wingdings" w:hint="default"/>
+      </w:rPr>
+    </w:lvl>
+  </w:abstractNum>
   <w:num w:numId="1">
+    <w:abstractNumId w:val="3"/>
+  </w:num>
+  <w:num w:numId="2">
     <w:abstractNumId w:val="2"/>
   </w:num>
-  <w:num w:numId="2">
+  <w:num w:numId="3">
     <w:abstractNumId w:val="1"/>
   </w:num>
-  <w:num w:numId="3">
+  <w:num w:numId="4">
+    <w:abstractNumId w:val="5"/>
+  </w:num>
+  <w:num w:numId="5">
     <w:abstractNumId w:val="0"/>
+  </w:num>
+  <w:num w:numId="6">
+    <w:abstractNumId w:val="6"/>
+  </w:num>
+  <w:num w:numId="7">
+    <w:abstractNumId w:val="4"/>
   </w:num>
 </w:numbering>
 </file>

</xml_diff>